<commit_message>
[Project] Finished setting up the DS18B20 temperature sensor.
</commit_message>
<xml_diff>
--- a/sensor_folder/resources.docx
+++ b/sensor_folder/resources.docx
@@ -28,7 +28,7 @@
       </w:r>
     </w:p>
     <w:p>
-      <w:hyperlink r:id="rId4" w:history="1">
+      <w:hyperlink r:id="rId6" w:history="1">
         <w:r>
           <w:rPr>
             <w:rStyle w:val="Hyperlink"/>
@@ -51,6 +51,9 @@
     </w:p>
     <w:p>
       <w:r>
+        <w:rPr>
+          <w:noProof/>
+        </w:rPr>
         <w:drawing>
           <wp:inline distT="0" distB="0" distL="0" distR="0" wp14:anchorId="47AA4F33" wp14:editId="72C74203">
             <wp:extent cx="5305464" cy="1628787"/>
@@ -67,7 +70,7 @@
                     <pic:cNvPicPr/>
                   </pic:nvPicPr>
                   <pic:blipFill>
-                    <a:blip r:embed="rId5"/>
+                    <a:blip r:embed="rId7"/>
                     <a:stretch>
                       <a:fillRect/>
                     </a:stretch>
@@ -116,7 +119,7 @@
                     </pic:cNvPicPr>
                   </pic:nvPicPr>
                   <pic:blipFill>
-                    <a:blip r:embed="rId6">
+                    <a:blip r:embed="rId8">
                       <a:extLst>
                         <a:ext uri="{28A0092B-C50C-407E-A947-70E740481C1C}">
                           <a14:useLocalDpi xmlns:a14="http://schemas.microsoft.com/office/drawing/2010/main" val="0"/>
@@ -152,6 +155,9 @@
     </w:p>
     <w:p>
       <w:r>
+        <w:rPr>
+          <w:noProof/>
+        </w:rPr>
         <w:lastRenderedPageBreak/>
         <w:drawing>
           <wp:inline distT="0" distB="0" distL="0" distR="0" wp14:anchorId="03A24B10" wp14:editId="1F1E77B8">
@@ -169,7 +175,7 @@
                     <pic:cNvPicPr/>
                   </pic:nvPicPr>
                   <pic:blipFill>
-                    <a:blip r:embed="rId7"/>
+                    <a:blip r:embed="rId9"/>
                     <a:stretch>
                       <a:fillRect/>
                     </a:stretch>
@@ -209,6 +215,9 @@
         <w:jc w:val="center"/>
       </w:pPr>
       <w:r>
+        <w:rPr>
+          <w:noProof/>
+        </w:rPr>
         <w:drawing>
           <wp:inline distT="0" distB="0" distL="0" distR="0" wp14:anchorId="2B7085FB" wp14:editId="16D0CB66">
             <wp:extent cx="5162588" cy="1743088"/>
@@ -225,7 +234,7 @@
                     <pic:cNvPicPr/>
                   </pic:nvPicPr>
                   <pic:blipFill>
-                    <a:blip r:embed="rId8"/>
+                    <a:blip r:embed="rId10"/>
                     <a:stretch>
                       <a:fillRect/>
                     </a:stretch>
@@ -272,7 +281,7 @@
       <w:r>
         <w:t xml:space="preserve">For getting the sensor setup and understanding what it does: </w:t>
       </w:r>
-      <w:hyperlink r:id="rId9" w:history="1">
+      <w:hyperlink r:id="rId11" w:history="1">
         <w:r>
           <w:rPr>
             <w:rStyle w:val="Hyperlink"/>
@@ -288,7 +297,7 @@
       <w:r>
         <w:t xml:space="preserve">For getting the yaw, pitch, and roll: </w:t>
       </w:r>
-      <w:hyperlink r:id="rId10" w:history="1">
+      <w:hyperlink r:id="rId12" w:history="1">
         <w:r>
           <w:rPr>
             <w:rStyle w:val="Hyperlink"/>
@@ -326,7 +335,7 @@
                     </pic:cNvPicPr>
                   </pic:nvPicPr>
                   <pic:blipFill>
-                    <a:blip r:embed="rId11" cstate="print">
+                    <a:blip r:embed="rId13" cstate="print">
                       <a:extLst>
                         <a:ext uri="{28A0092B-C50C-407E-A947-70E740481C1C}">
                           <a14:useLocalDpi xmlns:a14="http://schemas.microsoft.com/office/drawing/2010/main" val="0"/>
@@ -374,6 +383,9 @@
         <w:jc w:val="center"/>
       </w:pPr>
       <w:r>
+        <w:rPr>
+          <w:noProof/>
+        </w:rPr>
         <w:drawing>
           <wp:inline distT="0" distB="0" distL="0" distR="0" wp14:anchorId="2E1E1861" wp14:editId="539A0187">
             <wp:extent cx="6972351" cy="3638577"/>
@@ -390,7 +402,7 @@
                     <pic:cNvPicPr/>
                   </pic:nvPicPr>
                   <pic:blipFill>
-                    <a:blip r:embed="rId12"/>
+                    <a:blip r:embed="rId14"/>
                     <a:stretch>
                       <a:fillRect/>
                     </a:stretch>
@@ -426,6 +438,9 @@
         <w:jc w:val="center"/>
       </w:pPr>
       <w:r>
+        <w:rPr>
+          <w:noProof/>
+        </w:rPr>
         <w:drawing>
           <wp:inline distT="0" distB="0" distL="0" distR="0" wp14:anchorId="0D5BCD99" wp14:editId="15EB2A3F">
             <wp:extent cx="4905411" cy="1447811"/>
@@ -442,7 +457,7 @@
                     <pic:cNvPicPr/>
                   </pic:nvPicPr>
                   <pic:blipFill>
-                    <a:blip r:embed="rId13"/>
+                    <a:blip r:embed="rId15"/>
                     <a:stretch>
                       <a:fillRect/>
                     </a:stretch>
@@ -468,6 +483,9 @@
         <w:jc w:val="center"/>
       </w:pPr>
       <w:r>
+        <w:rPr>
+          <w:noProof/>
+        </w:rPr>
         <w:drawing>
           <wp:inline distT="0" distB="0" distL="0" distR="0" wp14:anchorId="55B9EF4B" wp14:editId="591DE537">
             <wp:extent cx="4848260" cy="1676412"/>
@@ -484,7 +502,7 @@
                     <pic:cNvPicPr/>
                   </pic:nvPicPr>
                   <pic:blipFill>
-                    <a:blip r:embed="rId14"/>
+                    <a:blip r:embed="rId16"/>
                     <a:stretch>
                       <a:fillRect/>
                     </a:stretch>
@@ -510,6 +528,9 @@
         <w:jc w:val="center"/>
       </w:pPr>
       <w:r>
+        <w:rPr>
+          <w:noProof/>
+        </w:rPr>
         <w:drawing>
           <wp:inline distT="0" distB="0" distL="0" distR="0" wp14:anchorId="60BAFB1A" wp14:editId="003FF75B">
             <wp:extent cx="5105437" cy="1590687"/>
@@ -526,7 +547,7 @@
                     <pic:cNvPicPr/>
                   </pic:nvPicPr>
                   <pic:blipFill>
-                    <a:blip r:embed="rId15"/>
+                    <a:blip r:embed="rId17"/>
                     <a:stretch>
                       <a:fillRect/>
                     </a:stretch>
@@ -552,6 +573,9 @@
         <w:jc w:val="center"/>
       </w:pPr>
       <w:r>
+        <w:rPr>
+          <w:noProof/>
+        </w:rPr>
         <w:drawing>
           <wp:inline distT="0" distB="0" distL="0" distR="0" wp14:anchorId="06B521A0" wp14:editId="6DD7A14F">
             <wp:extent cx="4619659" cy="1438286"/>
@@ -568,7 +592,7 @@
                     <pic:cNvPicPr/>
                   </pic:nvPicPr>
                   <pic:blipFill>
-                    <a:blip r:embed="rId16"/>
+                    <a:blip r:embed="rId18"/>
                     <a:stretch>
                       <a:fillRect/>
                     </a:stretch>
@@ -612,7 +636,7 @@
       </w:r>
     </w:p>
     <w:p>
-      <w:hyperlink r:id="rId17" w:history="1">
+      <w:hyperlink r:id="rId19" w:history="1">
         <w:r>
           <w:rPr>
             <w:rStyle w:val="Hyperlink"/>
@@ -635,10 +659,218 @@
     </w:p>
     <w:p>
       <w:r>
-        <w:t>TBD</w:t>
-      </w:r>
-    </w:p>
-    <w:p/>
+        <w:t>Need a 4.7K resistor. Although, I am just using the resistor that was sent with the sensor from the Amazon order.</w:t>
+      </w:r>
+    </w:p>
+    <w:p>
+      <w:pPr>
+        <w:jc w:val="center"/>
+      </w:pPr>
+      <w:r>
+        <w:rPr>
+          <w:noProof/>
+        </w:rPr>
+        <w:drawing>
+          <wp:inline distT="0" distB="0" distL="0" distR="0" wp14:anchorId="34D2B96D" wp14:editId="74BA37B6">
+            <wp:extent cx="4438650" cy="2899918"/>
+            <wp:effectExtent l="0" t="0" r="0" b="0"/>
+            <wp:docPr id="1650084699" name="Picture 5" descr="DS18B20 Temperature Sensor Pinout Pins"/>
+            <wp:cNvGraphicFramePr>
+              <a:graphicFrameLocks xmlns:a="http://schemas.openxmlformats.org/drawingml/2006/main" noChangeAspect="1"/>
+            </wp:cNvGraphicFramePr>
+            <a:graphic xmlns:a="http://schemas.openxmlformats.org/drawingml/2006/main">
+              <a:graphicData uri="http://schemas.openxmlformats.org/drawingml/2006/picture">
+                <pic:pic xmlns:pic="http://schemas.openxmlformats.org/drawingml/2006/picture">
+                  <pic:nvPicPr>
+                    <pic:cNvPr id="0" name="Picture 14" descr="DS18B20 Temperature Sensor Pinout Pins"/>
+                    <pic:cNvPicPr>
+                      <a:picLocks noChangeAspect="1" noChangeArrowheads="1"/>
+                    </pic:cNvPicPr>
+                  </pic:nvPicPr>
+                  <pic:blipFill>
+                    <a:blip r:embed="rId20">
+                      <a:extLst>
+                        <a:ext uri="{28A0092B-C50C-407E-A947-70E740481C1C}">
+                          <a14:useLocalDpi xmlns:a14="http://schemas.microsoft.com/office/drawing/2010/main" val="0"/>
+                        </a:ext>
+                      </a:extLst>
+                    </a:blip>
+                    <a:srcRect/>
+                    <a:stretch>
+                      <a:fillRect/>
+                    </a:stretch>
+                  </pic:blipFill>
+                  <pic:spPr bwMode="auto">
+                    <a:xfrm>
+                      <a:off x="0" y="0"/>
+                      <a:ext cx="4442745" cy="2902593"/>
+                    </a:xfrm>
+                    <a:prstGeom prst="rect">
+                      <a:avLst/>
+                    </a:prstGeom>
+                    <a:noFill/>
+                    <a:ln>
+                      <a:noFill/>
+                    </a:ln>
+                  </pic:spPr>
+                </pic:pic>
+              </a:graphicData>
+            </a:graphic>
+          </wp:inline>
+        </w:drawing>
+      </w:r>
+    </w:p>
+    <w:p>
+      <w:pPr>
+        <w:jc w:val="center"/>
+      </w:pPr>
+      <w:r>
+        <w:rPr>
+          <w:noProof/>
+        </w:rPr>
+        <w:drawing>
+          <wp:inline distT="0" distB="0" distL="0" distR="0" wp14:anchorId="08C71608" wp14:editId="5F982320">
+            <wp:extent cx="7143750" cy="4010025"/>
+            <wp:effectExtent l="0" t="0" r="0" b="9525"/>
+            <wp:docPr id="2036505029" name="Picture 6" descr="DS18B20 Temperature Sensor Waterproof version"/>
+            <wp:cNvGraphicFramePr>
+              <a:graphicFrameLocks xmlns:a="http://schemas.openxmlformats.org/drawingml/2006/main" noChangeAspect="1"/>
+            </wp:cNvGraphicFramePr>
+            <a:graphic xmlns:a="http://schemas.openxmlformats.org/drawingml/2006/main">
+              <a:graphicData uri="http://schemas.openxmlformats.org/drawingml/2006/picture">
+                <pic:pic xmlns:pic="http://schemas.openxmlformats.org/drawingml/2006/picture">
+                  <pic:nvPicPr>
+                    <pic:cNvPr id="0" name="Picture 16" descr="DS18B20 Temperature Sensor Waterproof version"/>
+                    <pic:cNvPicPr>
+                      <a:picLocks noChangeAspect="1" noChangeArrowheads="1"/>
+                    </pic:cNvPicPr>
+                  </pic:nvPicPr>
+                  <pic:blipFill>
+                    <a:blip r:embed="rId21">
+                      <a:extLst>
+                        <a:ext uri="{28A0092B-C50C-407E-A947-70E740481C1C}">
+                          <a14:useLocalDpi xmlns:a14="http://schemas.microsoft.com/office/drawing/2010/main" val="0"/>
+                        </a:ext>
+                      </a:extLst>
+                    </a:blip>
+                    <a:srcRect/>
+                    <a:stretch>
+                      <a:fillRect/>
+                    </a:stretch>
+                  </pic:blipFill>
+                  <pic:spPr bwMode="auto">
+                    <a:xfrm>
+                      <a:off x="0" y="0"/>
+                      <a:ext cx="7143750" cy="4010025"/>
+                    </a:xfrm>
+                    <a:prstGeom prst="rect">
+                      <a:avLst/>
+                    </a:prstGeom>
+                    <a:noFill/>
+                    <a:ln>
+                      <a:noFill/>
+                    </a:ln>
+                  </pic:spPr>
+                </pic:pic>
+              </a:graphicData>
+            </a:graphic>
+          </wp:inline>
+        </w:drawing>
+      </w:r>
+    </w:p>
+    <w:p>
+      <w:r>
+        <w:rPr>
+          <w:b/>
+          <w:bCs/>
+        </w:rPr>
+        <w:t>Important Note</w:t>
+      </w:r>
+      <w:r>
+        <w:t>: w</w:t>
+      </w:r>
+      <w:r>
+        <w:t>hen connecting</w:t>
+      </w:r>
+      <w:r>
+        <w:t xml:space="preserve"> the DS18B20 do </w:t>
+      </w:r>
+      <w:r>
+        <w:rPr>
+          <w:b/>
+          <w:bCs/>
+        </w:rPr>
+        <w:t>NOT</w:t>
+      </w:r>
+      <w:r>
+        <w:t xml:space="preserve"> use consecutive pins on the breadboard because as soon as the metal from red wire </w:t>
+      </w:r>
+      <w:r>
+        <w:t>the one on the black or yellow</w:t>
+      </w:r>
+      <w:r>
+        <w:t xml:space="preserve"> wire, the system will freak out and MCU will power off.</w:t>
+      </w:r>
+    </w:p>
+    <w:p>
+      <w:pPr>
+        <w:jc w:val="center"/>
+      </w:pPr>
+      <w:r>
+        <w:rPr>
+          <w:noProof/>
+        </w:rPr>
+        <w:lastRenderedPageBreak/>
+        <w:drawing>
+          <wp:inline distT="0" distB="0" distL="0" distR="0" wp14:anchorId="00412E14" wp14:editId="18489456">
+            <wp:extent cx="5324475" cy="7267575"/>
+            <wp:effectExtent l="0" t="0" r="9525" b="9525"/>
+            <wp:docPr id="1574894059" name="Picture 3" descr="DS18B20 Temperature Sensor with ESP8266 Normal Mode Wiring Schematic Diagram"/>
+            <wp:cNvGraphicFramePr>
+              <a:graphicFrameLocks xmlns:a="http://schemas.openxmlformats.org/drawingml/2006/main" noChangeAspect="1"/>
+            </wp:cNvGraphicFramePr>
+            <a:graphic xmlns:a="http://schemas.openxmlformats.org/drawingml/2006/main">
+              <a:graphicData uri="http://schemas.openxmlformats.org/drawingml/2006/picture">
+                <pic:pic xmlns:pic="http://schemas.openxmlformats.org/drawingml/2006/picture">
+                  <pic:nvPicPr>
+                    <pic:cNvPr id="0" name="Picture 7" descr="DS18B20 Temperature Sensor with ESP8266 Normal Mode Wiring Schematic Diagram"/>
+                    <pic:cNvPicPr>
+                      <a:picLocks noChangeAspect="1" noChangeArrowheads="1"/>
+                    </pic:cNvPicPr>
+                  </pic:nvPicPr>
+                  <pic:blipFill>
+                    <a:blip r:embed="rId22">
+                      <a:extLst>
+                        <a:ext uri="{28A0092B-C50C-407E-A947-70E740481C1C}">
+                          <a14:useLocalDpi xmlns:a14="http://schemas.microsoft.com/office/drawing/2010/main" val="0"/>
+                        </a:ext>
+                      </a:extLst>
+                    </a:blip>
+                    <a:srcRect/>
+                    <a:stretch>
+                      <a:fillRect/>
+                    </a:stretch>
+                  </pic:blipFill>
+                  <pic:spPr bwMode="auto">
+                    <a:xfrm>
+                      <a:off x="0" y="0"/>
+                      <a:ext cx="5324475" cy="7267575"/>
+                    </a:xfrm>
+                    <a:prstGeom prst="rect">
+                      <a:avLst/>
+                    </a:prstGeom>
+                    <a:noFill/>
+                    <a:ln>
+                      <a:noFill/>
+                    </a:ln>
+                  </pic:spPr>
+                </pic:pic>
+              </a:graphicData>
+            </a:graphic>
+          </wp:inline>
+        </w:drawing>
+      </w:r>
+    </w:p>
     <w:p>
       <w:pPr>
         <w:pStyle w:val="Heading2"/>
@@ -648,8 +880,94 @@
       </w:r>
     </w:p>
     <w:p>
-      <w:r>
-        <w:t>TBD</w:t>
+      <w:pPr>
+        <w:jc w:val="center"/>
+      </w:pPr>
+      <w:r>
+        <w:rPr>
+          <w:noProof/>
+        </w:rPr>
+        <w:drawing>
+          <wp:inline distT="0" distB="0" distL="0" distR="0" wp14:anchorId="5C826B43" wp14:editId="1259CCD9">
+            <wp:extent cx="4857786" cy="1457336"/>
+            <wp:effectExtent l="0" t="0" r="0" b="9525"/>
+            <wp:docPr id="329644044" name="Picture 1"/>
+            <wp:cNvGraphicFramePr>
+              <a:graphicFrameLocks xmlns:a="http://schemas.openxmlformats.org/drawingml/2006/main" noChangeAspect="1"/>
+            </wp:cNvGraphicFramePr>
+            <a:graphic xmlns:a="http://schemas.openxmlformats.org/drawingml/2006/main">
+              <a:graphicData uri="http://schemas.openxmlformats.org/drawingml/2006/picture">
+                <pic:pic xmlns:pic="http://schemas.openxmlformats.org/drawingml/2006/picture">
+                  <pic:nvPicPr>
+                    <pic:cNvPr id="329644044" name=""/>
+                    <pic:cNvPicPr/>
+                  </pic:nvPicPr>
+                  <pic:blipFill>
+                    <a:blip r:embed="rId23"/>
+                    <a:stretch>
+                      <a:fillRect/>
+                    </a:stretch>
+                  </pic:blipFill>
+                  <pic:spPr>
+                    <a:xfrm>
+                      <a:off x="0" y="0"/>
+                      <a:ext cx="4857786" cy="1457336"/>
+                    </a:xfrm>
+                    <a:prstGeom prst="rect">
+                      <a:avLst/>
+                    </a:prstGeom>
+                  </pic:spPr>
+                </pic:pic>
+              </a:graphicData>
+            </a:graphic>
+          </wp:inline>
+        </w:drawing>
+      </w:r>
+    </w:p>
+    <w:p>
+      <w:pPr>
+        <w:jc w:val="center"/>
+      </w:pPr>
+      <w:r>
+        <w:rPr>
+          <w:noProof/>
+        </w:rPr>
+        <w:lastRenderedPageBreak/>
+        <w:drawing>
+          <wp:inline distT="0" distB="0" distL="0" distR="0" wp14:anchorId="10CB22C8" wp14:editId="5C020947">
+            <wp:extent cx="4972086" cy="1562111"/>
+            <wp:effectExtent l="0" t="0" r="0" b="0"/>
+            <wp:docPr id="1706847331" name="Picture 1"/>
+            <wp:cNvGraphicFramePr>
+              <a:graphicFrameLocks xmlns:a="http://schemas.openxmlformats.org/drawingml/2006/main" noChangeAspect="1"/>
+            </wp:cNvGraphicFramePr>
+            <a:graphic xmlns:a="http://schemas.openxmlformats.org/drawingml/2006/main">
+              <a:graphicData uri="http://schemas.openxmlformats.org/drawingml/2006/picture">
+                <pic:pic xmlns:pic="http://schemas.openxmlformats.org/drawingml/2006/picture">
+                  <pic:nvPicPr>
+                    <pic:cNvPr id="1706847331" name=""/>
+                    <pic:cNvPicPr/>
+                  </pic:nvPicPr>
+                  <pic:blipFill>
+                    <a:blip r:embed="rId24"/>
+                    <a:stretch>
+                      <a:fillRect/>
+                    </a:stretch>
+                  </pic:blipFill>
+                  <pic:spPr>
+                    <a:xfrm>
+                      <a:off x="0" y="0"/>
+                      <a:ext cx="4972086" cy="1562111"/>
+                    </a:xfrm>
+                    <a:prstGeom prst="rect">
+                      <a:avLst/>
+                    </a:prstGeom>
+                  </pic:spPr>
+                </pic:pic>
+              </a:graphicData>
+            </a:graphic>
+          </wp:inline>
+        </w:drawing>
       </w:r>
     </w:p>
     <w:p>
@@ -712,14 +1030,169 @@
             <v:path o:extrusionok="f" gradientshapeok="t" o:connecttype="rect"/>
             <o:lock v:ext="edit" aspectratio="t"/>
           </v:shapetype>
-          <v:shape id="_x0000_i1030" type="#_x0000_t75" style="width:468pt;height:25.15pt" o:ole="">
-            <v:imagedata r:id="rId18" o:title=""/>
+          <v:shape id="_x0000_i1025" type="#_x0000_t75" style="width:468pt;height:25.15pt" o:ole="">
+            <v:imagedata r:id="rId25" o:title=""/>
           </v:shape>
-          <o:OLEObject Type="Embed" ProgID="Word.OpenDocumentText.12" ShapeID="_x0000_i1030" DrawAspect="Content" ObjectID="_1823410736" r:id="rId19"/>
+          <o:OLEObject Type="Embed" ProgID="Word.OpenDocumentText.12" ShapeID="_x0000_i1025" DrawAspect="Content" ObjectID="_1823415042" r:id="rId26"/>
         </w:object>
       </w:r>
     </w:p>
+    <w:p>
+      <w:r>
+        <w:br w:type="page"/>
+      </w:r>
+    </w:p>
+    <w:p>
+      <w:pPr>
+        <w:pStyle w:val="Heading1"/>
+      </w:pPr>
+      <w:r>
+        <w:lastRenderedPageBreak/>
+        <w:t>Boa</w:t>
+      </w:r>
+      <w:r>
+        <w:t>rd in our Lab Kit</w:t>
+      </w:r>
+    </w:p>
+    <w:p>
+      <w:pPr>
+        <w:pStyle w:val="Heading2"/>
+      </w:pPr>
+      <w:r>
+        <w:t>Board Name</w:t>
+      </w:r>
+    </w:p>
+    <w:p>
+      <w:r>
+        <w:t>WEMOS D1R1 2 ESP8266 WiFi Board</w:t>
+      </w:r>
+    </w:p>
     <w:p/>
+    <w:p>
+      <w:pPr>
+        <w:pStyle w:val="Heading2"/>
+      </w:pPr>
+      <w:r>
+        <w:t>Arduino IDE Board Name</w:t>
+      </w:r>
+    </w:p>
+    <w:p>
+      <w:pPr>
+        <w:jc w:val="center"/>
+      </w:pPr>
+      <w:r>
+        <w:rPr>
+          <w:noProof/>
+        </w:rPr>
+        <w:drawing>
+          <wp:inline distT="0" distB="0" distL="0" distR="0" wp14:anchorId="63914972" wp14:editId="57BB8051">
+            <wp:extent cx="1533536" cy="266702"/>
+            <wp:effectExtent l="0" t="0" r="9525" b="0"/>
+            <wp:docPr id="1979168684" name="Picture 1"/>
+            <wp:cNvGraphicFramePr>
+              <a:graphicFrameLocks xmlns:a="http://schemas.openxmlformats.org/drawingml/2006/main" noChangeAspect="1"/>
+            </wp:cNvGraphicFramePr>
+            <a:graphic xmlns:a="http://schemas.openxmlformats.org/drawingml/2006/main">
+              <a:graphicData uri="http://schemas.openxmlformats.org/drawingml/2006/picture">
+                <pic:pic xmlns:pic="http://schemas.openxmlformats.org/drawingml/2006/picture">
+                  <pic:nvPicPr>
+                    <pic:cNvPr id="1979168684" name=""/>
+                    <pic:cNvPicPr/>
+                  </pic:nvPicPr>
+                  <pic:blipFill>
+                    <a:blip r:embed="rId27"/>
+                    <a:stretch>
+                      <a:fillRect/>
+                    </a:stretch>
+                  </pic:blipFill>
+                  <pic:spPr>
+                    <a:xfrm>
+                      <a:off x="0" y="0"/>
+                      <a:ext cx="1533536" cy="266702"/>
+                    </a:xfrm>
+                    <a:prstGeom prst="rect">
+                      <a:avLst/>
+                    </a:prstGeom>
+                  </pic:spPr>
+                </pic:pic>
+              </a:graphicData>
+            </a:graphic>
+          </wp:inline>
+        </w:drawing>
+      </w:r>
+    </w:p>
+    <w:p/>
+    <w:p>
+      <w:pPr>
+        <w:pStyle w:val="Heading2"/>
+      </w:pPr>
+      <w:r>
+        <w:t>Pinout</w:t>
+      </w:r>
+    </w:p>
+    <w:p>
+      <w:pPr>
+        <w:jc w:val="center"/>
+      </w:pPr>
+      <w:r>
+        <w:rPr>
+          <w:noProof/>
+        </w:rPr>
+        <w:drawing>
+          <wp:inline distT="0" distB="0" distL="0" distR="0" wp14:anchorId="0810872B" wp14:editId="1028DE28">
+            <wp:extent cx="5619232" cy="5623560"/>
+            <wp:effectExtent l="0" t="0" r="635" b="0"/>
+            <wp:docPr id="1008400915" name="Picture 8" descr="Conheça a Wemos D1 R1: WiFi com ESP8266"/>
+            <wp:cNvGraphicFramePr>
+              <a:graphicFrameLocks xmlns:a="http://schemas.openxmlformats.org/drawingml/2006/main" noChangeAspect="1"/>
+            </wp:cNvGraphicFramePr>
+            <a:graphic xmlns:a="http://schemas.openxmlformats.org/drawingml/2006/main">
+              <a:graphicData uri="http://schemas.openxmlformats.org/drawingml/2006/picture">
+                <pic:pic xmlns:pic="http://schemas.openxmlformats.org/drawingml/2006/picture">
+                  <pic:nvPicPr>
+                    <pic:cNvPr id="0" name="Picture 21" descr="Conheça a Wemos D1 R1: WiFi com ESP8266"/>
+                    <pic:cNvPicPr>
+                      <a:picLocks noChangeAspect="1" noChangeArrowheads="1"/>
+                    </pic:cNvPicPr>
+                  </pic:nvPicPr>
+                  <pic:blipFill rotWithShape="1">
+                    <a:blip r:embed="rId28">
+                      <a:extLst>
+                        <a:ext uri="{28A0092B-C50C-407E-A947-70E740481C1C}">
+                          <a14:useLocalDpi xmlns:a14="http://schemas.microsoft.com/office/drawing/2010/main" val="0"/>
+                        </a:ext>
+                      </a:extLst>
+                    </a:blip>
+                    <a:srcRect l="14598" t="9389" r="9522" b="14673"/>
+                    <a:stretch>
+                      <a:fillRect/>
+                    </a:stretch>
+                  </pic:blipFill>
+                  <pic:spPr bwMode="auto">
+                    <a:xfrm>
+                      <a:off x="0" y="0"/>
+                      <a:ext cx="5620148" cy="5624477"/>
+                    </a:xfrm>
+                    <a:prstGeom prst="rect">
+                      <a:avLst/>
+                    </a:prstGeom>
+                    <a:noFill/>
+                    <a:ln>
+                      <a:noFill/>
+                    </a:ln>
+                    <a:extLst>
+                      <a:ext uri="{53640926-AAD7-44D8-BBD7-CCE9431645EC}">
+                        <a14:shadowObscured xmlns:a14="http://schemas.microsoft.com/office/drawing/2010/main"/>
+                      </a:ext>
+                    </a:extLst>
+                  </pic:spPr>
+                </pic:pic>
+              </a:graphicData>
+            </a:graphic>
+          </wp:inline>
+        </w:drawing>
+      </w:r>
+    </w:p>
     <w:sectPr>
       <w:pgSz w:w="12240" w:h="15840"/>
       <w:pgMar w:top="288" w:right="288" w:bottom="288" w:left="288" w:header="706" w:footer="706" w:gutter="0"/>
@@ -728,6 +1201,56 @@
     </w:sectPr>
   </w:body>
 </w:document>
+</file>
+
+<file path=word/endnotes.xml><?xml version="1.0" encoding="utf-8"?>
+<w:endnotes xmlns:wpc="http://schemas.microsoft.com/office/word/2010/wordprocessingCanvas" xmlns:cx="http://schemas.microsoft.com/office/drawing/2014/chartex" xmlns:cx1="http://schemas.microsoft.com/office/drawing/2015/9/8/chartex" xmlns:cx2="http://schemas.microsoft.com/office/drawing/2015/10/21/chartex" xmlns:cx3="http://schemas.microsoft.com/office/drawing/2016/5/9/chartex" xmlns:cx4="http://schemas.microsoft.com/office/drawing/2016/5/10/chartex" xmlns:cx5="http://schemas.microsoft.com/office/drawing/2016/5/11/chartex" xmlns:cx6="http://schemas.microsoft.com/office/drawing/2016/5/12/chartex" xmlns:cx7="http://schemas.microsoft.com/office/drawing/2016/5/13/chartex" xmlns:cx8="http://schemas.microsoft.com/office/drawing/2016/5/14/chartex" xmlns:mc="http://schemas.openxmlformats.org/markup-compatibility/2006" xmlns:aink="http://schemas.microsoft.com/office/drawing/2016/ink" xmlns:am3d="http://schemas.microsoft.com/office/drawing/2017/model3d" xmlns:o="urn:schemas-microsoft-com:office:office" xmlns:oel="http://schemas.microsoft.com/office/2019/extlst" xmlns:r="http://schemas.openxmlformats.org/officeDocument/2006/relationships" xmlns:m="http://schemas.openxmlformats.org/officeDocument/2006/math" xmlns:v="urn:schemas-microsoft-com:vml" xmlns:wp14="http://schemas.microsoft.com/office/word/2010/wordprocessingDrawing" xmlns:wp="http://schemas.openxmlformats.org/drawingml/2006/wordprocessingDrawing" xmlns:w10="urn:schemas-microsoft-com:office:word" xmlns:w="http://schemas.openxmlformats.org/wordprocessingml/2006/main" xmlns:w14="http://schemas.microsoft.com/office/word/2010/wordml" xmlns:w15="http://schemas.microsoft.com/office/word/2012/wordml" xmlns:w16cex="http://schemas.microsoft.com/office/word/2018/wordml/cex" xmlns:w16cid="http://schemas.microsoft.com/office/word/2016/wordml/cid" xmlns:w16="http://schemas.microsoft.com/office/word/2018/wordml" xmlns:w16du="http://schemas.microsoft.com/office/word/2023/wordml/word16du" xmlns:w16sdtdh="http://schemas.microsoft.com/office/word/2020/wordml/sdtdatahash" xmlns:w16sdtfl="http://schemas.microsoft.com/office/word/2024/wordml/sdtformatlock" xmlns:w16se="http://schemas.microsoft.com/office/word/2015/wordml/symex" xmlns:wpg="http://schemas.microsoft.com/office/word/2010/wordprocessingGroup" xmlns:wpi="http://schemas.microsoft.com/office/word/2010/wordprocessingInk" xmlns:wne="http://schemas.microsoft.com/office/word/2006/wordml" xmlns:wps="http://schemas.microsoft.com/office/word/2010/wordprocessingShape" mc:Ignorable="w14 w15 w16se w16cid w16 w16cex w16sdtdh w16sdtfl w16du wp14">
+  <w:endnote w:type="separator" w:id="-1">
+    <w:p>
+      <w:pPr>
+        <w:spacing w:after="0" w:line="240" w:lineRule="auto"/>
+      </w:pPr>
+      <w:r>
+        <w:separator/>
+      </w:r>
+    </w:p>
+  </w:endnote>
+  <w:endnote w:type="continuationSeparator" w:id="0">
+    <w:p>
+      <w:pPr>
+        <w:spacing w:after="0" w:line="240" w:lineRule="auto"/>
+      </w:pPr>
+      <w:r>
+        <w:continuationSeparator/>
+      </w:r>
+    </w:p>
+  </w:endnote>
+</w:endnotes>
+</file>
+
+<file path=word/footnotes.xml><?xml version="1.0" encoding="utf-8"?>
+<w:footnotes xmlns:wpc="http://schemas.microsoft.com/office/word/2010/wordprocessingCanvas" xmlns:cx="http://schemas.microsoft.com/office/drawing/2014/chartex" xmlns:cx1="http://schemas.microsoft.com/office/drawing/2015/9/8/chartex" xmlns:cx2="http://schemas.microsoft.com/office/drawing/2015/10/21/chartex" xmlns:cx3="http://schemas.microsoft.com/office/drawing/2016/5/9/chartex" xmlns:cx4="http://schemas.microsoft.com/office/drawing/2016/5/10/chartex" xmlns:cx5="http://schemas.microsoft.com/office/drawing/2016/5/11/chartex" xmlns:cx6="http://schemas.microsoft.com/office/drawing/2016/5/12/chartex" xmlns:cx7="http://schemas.microsoft.com/office/drawing/2016/5/13/chartex" xmlns:cx8="http://schemas.microsoft.com/office/drawing/2016/5/14/chartex" xmlns:mc="http://schemas.openxmlformats.org/markup-compatibility/2006" xmlns:aink="http://schemas.microsoft.com/office/drawing/2016/ink" xmlns:am3d="http://schemas.microsoft.com/office/drawing/2017/model3d" xmlns:o="urn:schemas-microsoft-com:office:office" xmlns:oel="http://schemas.microsoft.com/office/2019/extlst" xmlns:r="http://schemas.openxmlformats.org/officeDocument/2006/relationships" xmlns:m="http://schemas.openxmlformats.org/officeDocument/2006/math" xmlns:v="urn:schemas-microsoft-com:vml" xmlns:wp14="http://schemas.microsoft.com/office/word/2010/wordprocessingDrawing" xmlns:wp="http://schemas.openxmlformats.org/drawingml/2006/wordprocessingDrawing" xmlns:w10="urn:schemas-microsoft-com:office:word" xmlns:w="http://schemas.openxmlformats.org/wordprocessingml/2006/main" xmlns:w14="http://schemas.microsoft.com/office/word/2010/wordml" xmlns:w15="http://schemas.microsoft.com/office/word/2012/wordml" xmlns:w16cex="http://schemas.microsoft.com/office/word/2018/wordml/cex" xmlns:w16cid="http://schemas.microsoft.com/office/word/2016/wordml/cid" xmlns:w16="http://schemas.microsoft.com/office/word/2018/wordml" xmlns:w16du="http://schemas.microsoft.com/office/word/2023/wordml/word16du" xmlns:w16sdtdh="http://schemas.microsoft.com/office/word/2020/wordml/sdtdatahash" xmlns:w16sdtfl="http://schemas.microsoft.com/office/word/2024/wordml/sdtformatlock" xmlns:w16se="http://schemas.microsoft.com/office/word/2015/wordml/symex" xmlns:wpg="http://schemas.microsoft.com/office/word/2010/wordprocessingGroup" xmlns:wpi="http://schemas.microsoft.com/office/word/2010/wordprocessingInk" xmlns:wne="http://schemas.microsoft.com/office/word/2006/wordml" xmlns:wps="http://schemas.microsoft.com/office/word/2010/wordprocessingShape" mc:Ignorable="w14 w15 w16se w16cid w16 w16cex w16sdtdh w16sdtfl w16du wp14">
+  <w:footnote w:type="separator" w:id="-1">
+    <w:p>
+      <w:pPr>
+        <w:spacing w:after="0" w:line="240" w:lineRule="auto"/>
+      </w:pPr>
+      <w:r>
+        <w:separator/>
+      </w:r>
+    </w:p>
+  </w:footnote>
+  <w:footnote w:type="continuationSeparator" w:id="0">
+    <w:p>
+      <w:pPr>
+        <w:spacing w:after="0" w:line="240" w:lineRule="auto"/>
+      </w:pPr>
+      <w:r>
+        <w:continuationSeparator/>
+      </w:r>
+    </w:p>
+  </w:footnote>
+</w:footnotes>
 </file>
 
 <file path=word/styles.xml><?xml version="1.0" encoding="utf-8"?>
@@ -1668,6 +2191,50 @@
       <w:shd w:val="clear" w:color="auto" w:fill="E1DFDD"/>
     </w:rPr>
   </w:style>
+  <w:style w:type="paragraph" w:styleId="Header">
+    <w:name w:val="header"/>
+    <w:basedOn w:val="Normal"/>
+    <w:link w:val="HeaderChar"/>
+    <w:uiPriority w:val="99"/>
+    <w:unhideWhenUsed/>
+    <w:rsid w:val="00A46CAE"/>
+    <w:pPr>
+      <w:tabs>
+        <w:tab w:val="center" w:pos="4680"/>
+        <w:tab w:val="right" w:pos="9360"/>
+      </w:tabs>
+      <w:spacing w:after="0" w:line="240" w:lineRule="auto"/>
+    </w:pPr>
+  </w:style>
+  <w:style w:type="character" w:customStyle="1" w:styleId="HeaderChar">
+    <w:name w:val="Header Char"/>
+    <w:basedOn w:val="DefaultParagraphFont"/>
+    <w:link w:val="Header"/>
+    <w:uiPriority w:val="99"/>
+    <w:rsid w:val="00A46CAE"/>
+  </w:style>
+  <w:style w:type="paragraph" w:styleId="Footer">
+    <w:name w:val="footer"/>
+    <w:basedOn w:val="Normal"/>
+    <w:link w:val="FooterChar"/>
+    <w:uiPriority w:val="99"/>
+    <w:unhideWhenUsed/>
+    <w:rsid w:val="00A46CAE"/>
+    <w:pPr>
+      <w:tabs>
+        <w:tab w:val="center" w:pos="4680"/>
+        <w:tab w:val="right" w:pos="9360"/>
+      </w:tabs>
+      <w:spacing w:after="0" w:line="240" w:lineRule="auto"/>
+    </w:pPr>
+  </w:style>
+  <w:style w:type="character" w:customStyle="1" w:styleId="FooterChar">
+    <w:name w:val="Footer Char"/>
+    <w:basedOn w:val="DefaultParagraphFont"/>
+    <w:link w:val="Footer"/>
+    <w:uiPriority w:val="99"/>
+    <w:rsid w:val="00A46CAE"/>
+  </w:style>
 </w:styles>
 </file>
 

</xml_diff>

<commit_message>
[Project] Successfully integrated DS18B20 and MPU6050 together. The next step is to bring in the LCD to display the temperature and then the LED to light on when the roll/pitch angle is too high.
</commit_message>
<xml_diff>
--- a/sensor_folder/resources.docx
+++ b/sensor_folder/resources.docx
@@ -10,7 +10,19 @@
         <w:t>Resources for Setting up the Sensors and Their Wirings</w:t>
       </w:r>
     </w:p>
-    <w:p/>
+    <w:p>
+      <w:pPr>
+        <w:pStyle w:val="Heading1"/>
+      </w:pPr>
+      <w:r>
+        <w:t>Logistics</w:t>
+      </w:r>
+    </w:p>
+    <w:p>
+      <w:r>
+        <w:t>The combined sketch is the final sketch that will be used for the project where it integrated multiple sensors into a single sketch. The other ones are used for testing the sensors individually.</w:t>
+      </w:r>
+    </w:p>
     <w:p>
       <w:pPr>
         <w:pStyle w:val="Heading1"/>
@@ -379,6 +391,30 @@
       </w:r>
     </w:p>
     <w:p>
+      <w:r>
+        <w:rPr>
+          <w:b/>
+          <w:bCs/>
+        </w:rPr>
+        <w:t>Important</w:t>
+      </w:r>
+      <w:r>
+        <w:t xml:space="preserve">: you should use the 3.3 V option! Using the 5 V option is </w:t>
+      </w:r>
+      <w:r>
+        <w:rPr>
+          <w:b/>
+          <w:bCs/>
+          <w:i/>
+          <w:iCs/>
+        </w:rPr>
+        <w:t>un</w:t>
+      </w:r>
+      <w:r>
+        <w:t>safe!</w:t>
+      </w:r>
+    </w:p>
+    <w:p>
       <w:pPr>
         <w:jc w:val="center"/>
       </w:pPr>
@@ -1003,38 +1039,18 @@
         <w:pStyle w:val="Heading2"/>
       </w:pPr>
       <w:r>
-        <w:t>Command to subscribe to “MPU6050” topic</w:t>
-      </w:r>
-    </w:p>
-    <w:bookmarkStart w:id="0" w:name="_MON_1823410723"/>
-    <w:bookmarkEnd w:id="0"/>
-    <w:p>
-      <w:r>
-        <w:object w:dxaOrig="9360" w:dyaOrig="499" w14:anchorId="26DA025A">
-          <v:shapetype id="_x0000_t75" coordsize="21600,21600" o:spt="75" o:preferrelative="t" path="m@4@5l@4@11@9@11@9@5xe" filled="f" stroked="f">
-            <v:stroke joinstyle="miter"/>
-            <v:formulas>
-              <v:f eqn="if lineDrawn pixelLineWidth 0"/>
-              <v:f eqn="sum @0 1 0"/>
-              <v:f eqn="sum 0 0 @1"/>
-              <v:f eqn="prod @2 1 2"/>
-              <v:f eqn="prod @3 21600 pixelWidth"/>
-              <v:f eqn="prod @3 21600 pixelHeight"/>
-              <v:f eqn="sum @0 0 1"/>
-              <v:f eqn="prod @6 1 2"/>
-              <v:f eqn="prod @7 21600 pixelWidth"/>
-              <v:f eqn="sum @8 21600 0"/>
-              <v:f eqn="prod @7 21600 pixelHeight"/>
-              <v:f eqn="sum @10 21600 0"/>
-            </v:formulas>
-            <v:path o:extrusionok="f" gradientshapeok="t" o:connecttype="rect"/>
-            <o:lock v:ext="edit" aspectratio="t"/>
-          </v:shapetype>
-          <v:shape id="_x0000_i1025" type="#_x0000_t75" style="width:468pt;height:25.15pt" o:ole="">
-            <v:imagedata r:id="rId25" o:title=""/>
-          </v:shape>
-          <o:OLEObject Type="Embed" ProgID="Word.OpenDocumentText.12" ShapeID="_x0000_i1025" DrawAspect="Content" ObjectID="_1823415042" r:id="rId26"/>
-        </w:object>
+        <w:t>Command to subscribe to “</w:t>
+      </w:r>
+      <w:r>
+        <w:t>topic</w:t>
+      </w:r>
+      <w:r>
+        <w:t>”</w:t>
+      </w:r>
+    </w:p>
+    <w:p>
+      <w:r>
+        <w:t>mosquitto_sub -h localhost -t "topic"</w:t>
       </w:r>
     </w:p>
     <w:p>
@@ -1100,7 +1116,7 @@
                     <pic:cNvPicPr/>
                   </pic:nvPicPr>
                   <pic:blipFill>
-                    <a:blip r:embed="rId27"/>
+                    <a:blip r:embed="rId25"/>
                     <a:stretch>
                       <a:fillRect/>
                     </a:stretch>
@@ -1156,7 +1172,7 @@
                     </pic:cNvPicPr>
                   </pic:nvPicPr>
                   <pic:blipFill rotWithShape="1">
-                    <a:blip r:embed="rId28">
+                    <a:blip r:embed="rId26">
                       <a:extLst>
                         <a:ext uri="{28A0092B-C50C-407E-A947-70E740481C1C}">
                           <a14:useLocalDpi xmlns:a14="http://schemas.microsoft.com/office/drawing/2010/main" val="0"/>

</xml_diff>

<commit_message>
[Project] Added the LCD to display the temperature. Next step is to integrate the LED in.
</commit_message>
<xml_diff>
--- a/sensor_folder/resources.docx
+++ b/sensor_folder/resources.docx
@@ -1013,6 +1013,167 @@
     </w:p>
     <w:p>
       <w:pPr>
+        <w:pStyle w:val="Heading1"/>
+      </w:pPr>
+      <w:r>
+        <w:lastRenderedPageBreak/>
+        <w:t>LCD Display</w:t>
+      </w:r>
+    </w:p>
+    <w:p>
+      <w:pPr>
+        <w:pStyle w:val="Heading2"/>
+      </w:pPr>
+      <w:r>
+        <w:t>Tutorial</w:t>
+      </w:r>
+    </w:p>
+    <w:p>
+      <w:r>
+        <w:t xml:space="preserve">Look at </w:t>
+      </w:r>
+      <w:r>
+        <w:t>Chapter 4 of Note lab textbook</w:t>
+      </w:r>
+      <w:r>
+        <w:t xml:space="preserve"> for more details.</w:t>
+      </w:r>
+    </w:p>
+    <w:p/>
+    <w:p>
+      <w:pPr>
+        <w:pStyle w:val="Heading2"/>
+      </w:pPr>
+      <w:r>
+        <w:t>Wiring</w:t>
+      </w:r>
+    </w:p>
+    <w:p>
+      <w:r>
+        <w:rPr>
+          <w:b/>
+          <w:bCs/>
+        </w:rPr>
+        <w:t>Important</w:t>
+      </w:r>
+      <w:r>
+        <w:t xml:space="preserve">: The MPU6050 also uses D14 and D15 for I2C communication. </w:t>
+      </w:r>
+      <w:r>
+        <w:t xml:space="preserve">As a result, you need to </w:t>
+      </w:r>
+      <w:r>
+        <w:rPr>
+          <w:b/>
+          <w:bCs/>
+        </w:rPr>
+        <w:t>share</w:t>
+      </w:r>
+      <w:r>
+        <w:t xml:space="preserve"> the SCL and SDA lines by using a breadboard</w:t>
+      </w:r>
+      <w:r>
+        <w:t>.</w:t>
+      </w:r>
+    </w:p>
+    <w:p>
+      <w:pPr>
+        <w:jc w:val="center"/>
+      </w:pPr>
+      <w:r>
+        <w:drawing>
+          <wp:inline distT="0" distB="0" distL="0" distR="0" wp14:anchorId="5A12C305" wp14:editId="1CD069EA">
+            <wp:extent cx="1647837" cy="2105040"/>
+            <wp:effectExtent l="0" t="0" r="9525" b="9525"/>
+            <wp:docPr id="1353893564" name="Picture 1"/>
+            <wp:cNvGraphicFramePr>
+              <a:graphicFrameLocks xmlns:a="http://schemas.openxmlformats.org/drawingml/2006/main" noChangeAspect="1"/>
+            </wp:cNvGraphicFramePr>
+            <a:graphic xmlns:a="http://schemas.openxmlformats.org/drawingml/2006/main">
+              <a:graphicData uri="http://schemas.openxmlformats.org/drawingml/2006/picture">
+                <pic:pic xmlns:pic="http://schemas.openxmlformats.org/drawingml/2006/picture">
+                  <pic:nvPicPr>
+                    <pic:cNvPr id="1353893564" name=""/>
+                    <pic:cNvPicPr/>
+                  </pic:nvPicPr>
+                  <pic:blipFill>
+                    <a:blip r:embed="rId25"/>
+                    <a:stretch>
+                      <a:fillRect/>
+                    </a:stretch>
+                  </pic:blipFill>
+                  <pic:spPr>
+                    <a:xfrm>
+                      <a:off x="0" y="0"/>
+                      <a:ext cx="1647837" cy="2105040"/>
+                    </a:xfrm>
+                    <a:prstGeom prst="rect">
+                      <a:avLst/>
+                    </a:prstGeom>
+                  </pic:spPr>
+                </pic:pic>
+              </a:graphicData>
+            </a:graphic>
+          </wp:inline>
+        </w:drawing>
+      </w:r>
+    </w:p>
+    <w:p/>
+    <w:p>
+      <w:pPr>
+        <w:pStyle w:val="Heading2"/>
+      </w:pPr>
+      <w:r>
+        <w:t>Library Used</w:t>
+      </w:r>
+    </w:p>
+    <w:p>
+      <w:pPr>
+        <w:jc w:val="center"/>
+      </w:pPr>
+      <w:r>
+        <w:drawing>
+          <wp:inline distT="0" distB="0" distL="0" distR="0" wp14:anchorId="1D35E3EA" wp14:editId="3775521D">
+            <wp:extent cx="3886228" cy="1619262"/>
+            <wp:effectExtent l="0" t="0" r="0" b="0"/>
+            <wp:docPr id="1932006831" name="Picture 1"/>
+            <wp:cNvGraphicFramePr>
+              <a:graphicFrameLocks xmlns:a="http://schemas.openxmlformats.org/drawingml/2006/main" noChangeAspect="1"/>
+            </wp:cNvGraphicFramePr>
+            <a:graphic xmlns:a="http://schemas.openxmlformats.org/drawingml/2006/main">
+              <a:graphicData uri="http://schemas.openxmlformats.org/drawingml/2006/picture">
+                <pic:pic xmlns:pic="http://schemas.openxmlformats.org/drawingml/2006/picture">
+                  <pic:nvPicPr>
+                    <pic:cNvPr id="1932006831" name=""/>
+                    <pic:cNvPicPr/>
+                  </pic:nvPicPr>
+                  <pic:blipFill>
+                    <a:blip r:embed="rId26"/>
+                    <a:stretch>
+                      <a:fillRect/>
+                    </a:stretch>
+                  </pic:blipFill>
+                  <pic:spPr>
+                    <a:xfrm>
+                      <a:off x="0" y="0"/>
+                      <a:ext cx="3886228" cy="1619262"/>
+                    </a:xfrm>
+                    <a:prstGeom prst="rect">
+                      <a:avLst/>
+                    </a:prstGeom>
+                  </pic:spPr>
+                </pic:pic>
+              </a:graphicData>
+            </a:graphic>
+          </wp:inline>
+        </w:drawing>
+      </w:r>
+      <w:r>
+        <w:br w:type="page"/>
+      </w:r>
+    </w:p>
+    <w:p>
+      <w:pPr>
         <w:pStyle w:val="Heading2"/>
       </w:pPr>
       <w:r>
@@ -1116,7 +1277,7 @@
                     <pic:cNvPicPr/>
                   </pic:nvPicPr>
                   <pic:blipFill>
-                    <a:blip r:embed="rId25"/>
+                    <a:blip r:embed="rId27"/>
                     <a:stretch>
                       <a:fillRect/>
                     </a:stretch>
@@ -1172,7 +1333,7 @@
                     </pic:cNvPicPr>
                   </pic:nvPicPr>
                   <pic:blipFill rotWithShape="1">
-                    <a:blip r:embed="rId26">
+                    <a:blip r:embed="rId28">
                       <a:extLst>
                         <a:ext uri="{28A0092B-C50C-407E-A947-70E740481C1C}">
                           <a14:useLocalDpi xmlns:a14="http://schemas.microsoft.com/office/drawing/2010/main" val="0"/>

</xml_diff>

<commit_message>
[Project] Integrated LED into the script. Next step, wait for load cell to work.
</commit_message>
<xml_diff>
--- a/sensor_folder/resources.docx
+++ b/sensor_folder/resources.docx
@@ -839,7 +839,13 @@
         <w:t>NOT</w:t>
       </w:r>
       <w:r>
-        <w:t xml:space="preserve"> use consecutive pins on the breadboard because as soon as the metal from red wire </w:t>
+        <w:t xml:space="preserve"> use consecutive pins on the breadboard because as soon as the metal from red wire</w:t>
+      </w:r>
+      <w:r>
+        <w:t xml:space="preserve"> touches</w:t>
+      </w:r>
+      <w:r>
+        <w:t xml:space="preserve"> </w:t>
       </w:r>
       <w:r>
         <w:t>the one on the black or yellow</w:t>
@@ -1168,6 +1174,174 @@
           </wp:inline>
         </w:drawing>
       </w:r>
+    </w:p>
+    <w:p>
+      <w:r>
+        <w:br w:type="page"/>
+      </w:r>
+    </w:p>
+    <w:p>
+      <w:pPr>
+        <w:pStyle w:val="Heading1"/>
+      </w:pPr>
+      <w:r>
+        <w:lastRenderedPageBreak/>
+        <w:t>LEDs</w:t>
+      </w:r>
+    </w:p>
+    <w:p>
+      <w:pPr>
+        <w:pStyle w:val="Heading2"/>
+      </w:pPr>
+      <w:r>
+        <w:t>Tutorial</w:t>
+      </w:r>
+    </w:p>
+    <w:p>
+      <w:r>
+        <w:t>Look at Chapter 4 of Note lab textbook for more details.</w:t>
+      </w:r>
+    </w:p>
+    <w:p/>
+    <w:p>
+      <w:pPr>
+        <w:pStyle w:val="Heading2"/>
+      </w:pPr>
+      <w:r>
+        <w:t>Wiring</w:t>
+      </w:r>
+    </w:p>
+    <w:p>
+      <w:r>
+        <w:rPr>
+          <w:b/>
+          <w:bCs/>
+        </w:rPr>
+        <w:t>Important</w:t>
+      </w:r>
+      <w:r>
+        <w:t xml:space="preserve">: you must use a LED. Do </w:t>
+      </w:r>
+      <w:r>
+        <w:rPr>
+          <w:b/>
+          <w:bCs/>
+        </w:rPr>
+        <w:t>not</w:t>
+      </w:r>
+      <w:r>
+        <w:t xml:space="preserve"> mix up the anode or cathode, otherwise, the LED will burn!</w:t>
+      </w:r>
+    </w:p>
+    <w:p>
+      <w:pPr>
+        <w:jc w:val="center"/>
+      </w:pPr>
+      <w:r>
+        <w:drawing>
+          <wp:inline distT="0" distB="0" distL="0" distR="0" wp14:anchorId="4C3FC74B" wp14:editId="0366EAFD">
+            <wp:extent cx="6658024" cy="1685937"/>
+            <wp:effectExtent l="19050" t="19050" r="28575" b="28575"/>
+            <wp:docPr id="130799121" name="Picture 1"/>
+            <wp:cNvGraphicFramePr>
+              <a:graphicFrameLocks xmlns:a="http://schemas.openxmlformats.org/drawingml/2006/main" noChangeAspect="1"/>
+            </wp:cNvGraphicFramePr>
+            <a:graphic xmlns:a="http://schemas.openxmlformats.org/drawingml/2006/main">
+              <a:graphicData uri="http://schemas.openxmlformats.org/drawingml/2006/picture">
+                <pic:pic xmlns:pic="http://schemas.openxmlformats.org/drawingml/2006/picture">
+                  <pic:nvPicPr>
+                    <pic:cNvPr id="130799121" name=""/>
+                    <pic:cNvPicPr/>
+                  </pic:nvPicPr>
+                  <pic:blipFill>
+                    <a:blip r:embed="rId27"/>
+                    <a:stretch>
+                      <a:fillRect/>
+                    </a:stretch>
+                  </pic:blipFill>
+                  <pic:spPr>
+                    <a:xfrm>
+                      <a:off x="0" y="0"/>
+                      <a:ext cx="6658024" cy="1685937"/>
+                    </a:xfrm>
+                    <a:prstGeom prst="rect">
+                      <a:avLst/>
+                    </a:prstGeom>
+                    <a:ln>
+                      <a:solidFill>
+                        <a:schemeClr val="tx1"/>
+                      </a:solidFill>
+                    </a:ln>
+                  </pic:spPr>
+                </pic:pic>
+              </a:graphicData>
+            </a:graphic>
+          </wp:inline>
+        </w:drawing>
+      </w:r>
+    </w:p>
+    <w:p>
+      <w:pPr>
+        <w:jc w:val="center"/>
+      </w:pPr>
+      <w:r>
+        <w:drawing>
+          <wp:inline distT="0" distB="0" distL="0" distR="0" wp14:anchorId="43435634" wp14:editId="5EEC3183">
+            <wp:extent cx="7406640" cy="3413760"/>
+            <wp:effectExtent l="19050" t="19050" r="22860" b="15240"/>
+            <wp:docPr id="1880468362" name="Picture 1"/>
+            <wp:cNvGraphicFramePr>
+              <a:graphicFrameLocks xmlns:a="http://schemas.openxmlformats.org/drawingml/2006/main" noChangeAspect="1"/>
+            </wp:cNvGraphicFramePr>
+            <a:graphic xmlns:a="http://schemas.openxmlformats.org/drawingml/2006/main">
+              <a:graphicData uri="http://schemas.openxmlformats.org/drawingml/2006/picture">
+                <pic:pic xmlns:pic="http://schemas.openxmlformats.org/drawingml/2006/picture">
+                  <pic:nvPicPr>
+                    <pic:cNvPr id="1880468362" name=""/>
+                    <pic:cNvPicPr/>
+                  </pic:nvPicPr>
+                  <pic:blipFill>
+                    <a:blip r:embed="rId28"/>
+                    <a:stretch>
+                      <a:fillRect/>
+                    </a:stretch>
+                  </pic:blipFill>
+                  <pic:spPr>
+                    <a:xfrm>
+                      <a:off x="0" y="0"/>
+                      <a:ext cx="7406640" cy="3413760"/>
+                    </a:xfrm>
+                    <a:prstGeom prst="rect">
+                      <a:avLst/>
+                    </a:prstGeom>
+                    <a:ln>
+                      <a:solidFill>
+                        <a:schemeClr val="tx1"/>
+                      </a:solidFill>
+                    </a:ln>
+                  </pic:spPr>
+                </pic:pic>
+              </a:graphicData>
+            </a:graphic>
+          </wp:inline>
+        </w:drawing>
+      </w:r>
+    </w:p>
+    <w:p/>
+    <w:p>
+      <w:pPr>
+        <w:pStyle w:val="Heading2"/>
+      </w:pPr>
+      <w:r>
+        <w:t>Library Used</w:t>
+      </w:r>
+    </w:p>
+    <w:p>
+      <w:r>
+        <w:t>None.</w:t>
+      </w:r>
+    </w:p>
+    <w:p>
       <w:r>
         <w:br w:type="page"/>
       </w:r>
@@ -1277,7 +1451,7 @@
                     <pic:cNvPicPr/>
                   </pic:nvPicPr>
                   <pic:blipFill>
-                    <a:blip r:embed="rId27"/>
+                    <a:blip r:embed="rId29"/>
                     <a:stretch>
                       <a:fillRect/>
                     </a:stretch>
@@ -1333,7 +1507,7 @@
                     </pic:cNvPicPr>
                   </pic:nvPicPr>
                   <pic:blipFill rotWithShape="1">
-                    <a:blip r:embed="rId28">
+                    <a:blip r:embed="rId30">
                       <a:extLst>
                         <a:ext uri="{28A0092B-C50C-407E-A947-70E740481C1C}">
                           <a14:useLocalDpi xmlns:a14="http://schemas.microsoft.com/office/drawing/2010/main" val="0"/>
@@ -1830,6 +2004,7 @@
   <w:style w:type="paragraph" w:default="1" w:styleId="Normal">
     <w:name w:val="Normal"/>
     <w:qFormat/>
+    <w:rsid w:val="00545E04"/>
   </w:style>
   <w:style w:type="paragraph" w:styleId="Heading1">
     <w:name w:val="heading 1"/>

</xml_diff>

<commit_message>
[Project] Updated bottle_id error.
</commit_message>
<xml_diff>
--- a/sensor_folder/resources.docx
+++ b/sensor_folder/resources.docx
@@ -51,6 +51,56 @@
       <w:r>
         <w:t xml:space="preserve"> </w:t>
       </w:r>
+    </w:p>
+    <w:p>
+      <w:r>
+        <w:rPr>
+          <w:b/>
+          <w:bCs/>
+        </w:rPr>
+        <w:t>Important</w:t>
+      </w:r>
+      <w:r>
+        <w:t>: run the calibrating load cell sensor sketch in case the sensor reading start to get inaccurate. The formula is:</w:t>
+      </w:r>
+    </w:p>
+    <w:p>
+      <m:oMathPara>
+        <m:oMath>
+          <m:r>
+            <w:rPr>
+              <w:rFonts w:ascii="Cambria Math" w:hAnsi="Cambria Math"/>
+            </w:rPr>
+            <m:t>Calibration Factor=</m:t>
+          </m:r>
+          <m:f>
+            <m:fPr>
+              <m:ctrlPr>
+                <w:rPr>
+                  <w:rFonts w:ascii="Cambria Math" w:hAnsi="Cambria Math"/>
+                  <w:i/>
+                </w:rPr>
+              </m:ctrlPr>
+            </m:fPr>
+            <m:num>
+              <m:r>
+                <w:rPr>
+                  <w:rFonts w:ascii="Cambria Math" w:hAnsi="Cambria Math"/>
+                </w:rPr>
+                <m:t>Reading</m:t>
+              </m:r>
+            </m:num>
+            <m:den>
+              <m:r>
+                <w:rPr>
+                  <w:rFonts w:ascii="Cambria Math" w:hAnsi="Cambria Math"/>
+                </w:rPr>
+                <m:t>Known Weight</m:t>
+              </m:r>
+            </m:den>
+          </m:f>
+        </m:oMath>
+      </m:oMathPara>
     </w:p>
     <w:p/>
     <w:p>
@@ -1087,6 +1137,9 @@
         <w:jc w:val="center"/>
       </w:pPr>
       <w:r>
+        <w:rPr>
+          <w:noProof/>
+        </w:rPr>
         <w:drawing>
           <wp:inline distT="0" distB="0" distL="0" distR="0" wp14:anchorId="5A12C305" wp14:editId="1CD069EA">
             <wp:extent cx="1647837" cy="2105040"/>
@@ -1138,6 +1191,9 @@
         <w:jc w:val="center"/>
       </w:pPr>
       <w:r>
+        <w:rPr>
+          <w:noProof/>
+        </w:rPr>
         <w:drawing>
           <wp:inline distT="0" distB="0" distL="0" distR="0" wp14:anchorId="1D35E3EA" wp14:editId="3775521D">
             <wp:extent cx="3886228" cy="1619262"/>
@@ -1238,6 +1294,9 @@
         <w:jc w:val="center"/>
       </w:pPr>
       <w:r>
+        <w:rPr>
+          <w:noProof/>
+        </w:rPr>
         <w:drawing>
           <wp:inline distT="0" distB="0" distL="0" distR="0" wp14:anchorId="4C3FC74B" wp14:editId="0366EAFD">
             <wp:extent cx="6658024" cy="1685937"/>
@@ -1285,6 +1344,9 @@
         <w:jc w:val="center"/>
       </w:pPr>
       <w:r>
+        <w:rPr>
+          <w:noProof/>
+        </w:rPr>
         <w:drawing>
           <wp:inline distT="0" distB="0" distL="0" distR="0" wp14:anchorId="43435634" wp14:editId="5EEC3183">
             <wp:extent cx="7406640" cy="3413760"/>
@@ -2587,6 +2649,16 @@
     <w:uiPriority w:val="99"/>
     <w:rsid w:val="00A46CAE"/>
   </w:style>
+  <w:style w:type="character" w:styleId="PlaceholderText">
+    <w:name w:val="Placeholder Text"/>
+    <w:basedOn w:val="DefaultParagraphFont"/>
+    <w:uiPriority w:val="99"/>
+    <w:semiHidden/>
+    <w:rsid w:val="00547059"/>
+    <w:rPr>
+      <w:color w:val="666666"/>
+    </w:rPr>
+  </w:style>
 </w:styles>
 </file>
 

</xml_diff>

<commit_message>
[Project] Briefly updated the resources.docx documentation.
</commit_message>
<xml_diff>
--- a/sensor_folder/resources.docx
+++ b/sensor_folder/resources.docx
@@ -15,12 +15,21 @@
         <w:pStyle w:val="Heading1"/>
       </w:pPr>
       <w:r>
-        <w:t>Logistics</w:t>
-      </w:r>
-    </w:p>
-    <w:p>
-      <w:r>
-        <w:t>The combined sketch is the final sketch that will be used for the project where it integrated multiple sensors into a single sketch. The other ones are used for testing the sensors individually.</w:t>
+        <w:t>Organization</w:t>
+      </w:r>
+    </w:p>
+    <w:p>
+      <w:r>
+        <w:t xml:space="preserve">The combined sketch is the final sketch used for the project where it integrated multiple sensors into a single sketch. The other </w:t>
+      </w:r>
+      <w:r>
+        <w:t>sketches are meant to</w:t>
+      </w:r>
+      <w:r>
+        <w:t xml:space="preserve"> test the sensors individually.</w:t>
+      </w:r>
+      <w:r>
+        <w:t xml:space="preserve"> In particular, the load cell has a calibration sketch in case the readings become inaccurate.</w:t>
       </w:r>
     </w:p>
     <w:p>
@@ -745,7 +754,19 @@
     </w:p>
     <w:p>
       <w:r>
-        <w:t>Need a 4.7K resistor. Although, I am just using the resistor that was sent with the sensor from the Amazon order.</w:t>
+        <w:t xml:space="preserve">Need a 4.7K resistor. Although, I am just using the resistor </w:t>
+      </w:r>
+      <w:r>
+        <w:t>that came in t</w:t>
+      </w:r>
+      <w:r>
+        <w:t>he Amazon order</w:t>
+      </w:r>
+      <w:r>
+        <w:t xml:space="preserve"> package</w:t>
+      </w:r>
+      <w:r>
+        <w:t>.</w:t>
       </w:r>
     </w:p>
     <w:p>
@@ -1422,7 +1443,10 @@
         <w:pStyle w:val="Heading2"/>
       </w:pPr>
       <w:r>
-        <w:t>Command to run the broker</w:t>
+        <w:t xml:space="preserve">Command to run the </w:t>
+      </w:r>
+      <w:r>
+        <w:t>broker.</w:t>
       </w:r>
     </w:p>
     <w:p>

</xml_diff>